<commit_message>
Update Estrutura de Resolução.docx
</commit_message>
<xml_diff>
--- a/Estrutura de Resolução.docx
+++ b/Estrutura de Resolução.docx
@@ -119,6 +119,7 @@
           <w:rFonts w:ascii="Arial" w:hAnsi="Arial" w:cs="Arial"/>
           <w:sz w:val="26"/>
           <w:szCs w:val="26"/>
+          <w:lang w:val="en-US"/>
         </w:rPr>
       </w:pPr>
       <w:r>
@@ -181,24 +182,16 @@
           <w:rFonts w:ascii="Arial" w:hAnsi="Arial" w:cs="Arial"/>
           <w:sz w:val="24"/>
           <w:szCs w:val="24"/>
-        </w:rPr>
-        <w:t xml:space="preserve">+ Download via </w:t>
-      </w:r>
-      <w:proofErr w:type="spellStart"/>
-      <w:r>
-        <w:rPr>
-          <w:rFonts w:ascii="Arial" w:hAnsi="Arial" w:cs="Arial"/>
-          <w:sz w:val="24"/>
-          <w:szCs w:val="24"/>
-        </w:rPr>
-        <w:t>Kaggle</w:t>
-      </w:r>
-      <w:proofErr w:type="spellEnd"/>
-      <w:r>
-        <w:rPr>
-          <w:rFonts w:ascii="Arial" w:hAnsi="Arial" w:cs="Arial"/>
-          <w:sz w:val="26"/>
-          <w:szCs w:val="26"/>
+          <w:lang w:val="en-US"/>
+        </w:rPr>
+        <w:t>+ Download via Kaggle</w:t>
+      </w:r>
+      <w:r>
+        <w:rPr>
+          <w:rFonts w:ascii="Arial" w:hAnsi="Arial" w:cs="Arial"/>
+          <w:sz w:val="26"/>
+          <w:szCs w:val="26"/>
+          <w:lang w:val="en-US"/>
         </w:rPr>
         <w:t xml:space="preserve"> (</w:t>
       </w:r>
@@ -209,6 +202,7 @@
             <w:rFonts w:ascii="Arial" w:hAnsi="Arial" w:cs="Arial"/>
             <w:sz w:val="26"/>
             <w:szCs w:val="26"/>
+            <w:lang w:val="en-US"/>
           </w:rPr>
           <w:t>https://www.kaggle.com/code/bandiatindra/telecom-churn-prediction/data</w:t>
         </w:r>
@@ -218,22 +212,16 @@
           <w:rFonts w:ascii="Arial" w:hAnsi="Arial" w:cs="Arial"/>
           <w:sz w:val="26"/>
           <w:szCs w:val="26"/>
-        </w:rPr>
-        <w:t>)</w:t>
-      </w:r>
-      <w:r>
-        <w:rPr>
-          <w:rFonts w:ascii="Arial" w:hAnsi="Arial" w:cs="Arial"/>
-          <w:sz w:val="26"/>
-          <w:szCs w:val="26"/>
-        </w:rPr>
-        <w:t>.</w:t>
-      </w:r>
-      <w:r>
-        <w:rPr>
-          <w:rFonts w:ascii="Arial" w:hAnsi="Arial" w:cs="Arial"/>
-          <w:sz w:val="26"/>
-          <w:szCs w:val="26"/>
+          <w:lang w:val="en-US"/>
+        </w:rPr>
+        <w:t>).</w:t>
+      </w:r>
+      <w:r>
+        <w:rPr>
+          <w:rFonts w:ascii="Arial" w:hAnsi="Arial" w:cs="Arial"/>
+          <w:sz w:val="26"/>
+          <w:szCs w:val="26"/>
+          <w:lang w:val="en-US"/>
         </w:rPr>
         <w:br/>
       </w:r>
@@ -1010,15 +998,7 @@
           <w:sz w:val="24"/>
           <w:szCs w:val="24"/>
         </w:rPr>
-        <w:t xml:space="preserve"> 1297 </w:t>
-      </w:r>
-      <w:r>
-        <w:rPr>
-          <w:rFonts w:ascii="Arial" w:hAnsi="Arial" w:cs="Arial"/>
-          <w:sz w:val="24"/>
-          <w:szCs w:val="24"/>
-        </w:rPr>
-        <w:t>cancelamentos</w:t>
+        <w:t xml:space="preserve"> 1297 cancelamentos</w:t>
       </w:r>
       <w:r>
         <w:rPr>
@@ -1183,15 +1163,7 @@
           <w:sz w:val="24"/>
           <w:szCs w:val="24"/>
         </w:rPr>
-        <w:t xml:space="preserve">, 1071 </w:t>
-      </w:r>
-      <w:r>
-        <w:rPr>
-          <w:rFonts w:ascii="Arial" w:hAnsi="Arial" w:cs="Arial"/>
-          <w:sz w:val="24"/>
-          <w:szCs w:val="24"/>
-        </w:rPr>
-        <w:t xml:space="preserve">cancelamentos, </w:t>
+        <w:t xml:space="preserve">, 1071 cancelamentos, </w:t>
       </w:r>
       <w:r>
         <w:rPr>
@@ -1319,31 +1291,7 @@
           <w:sz w:val="24"/>
           <w:szCs w:val="24"/>
         </w:rPr>
-        <w:t xml:space="preserve">R -&gt; Mensal, 1655 </w:t>
-      </w:r>
-      <w:r>
-        <w:rPr>
-          <w:rFonts w:ascii="Arial" w:hAnsi="Arial" w:cs="Arial"/>
-          <w:sz w:val="24"/>
-          <w:szCs w:val="24"/>
-        </w:rPr>
-        <w:t xml:space="preserve">cancelamentos, </w:t>
-      </w:r>
-      <w:r>
-        <w:rPr>
-          <w:rFonts w:ascii="Arial" w:hAnsi="Arial" w:cs="Arial"/>
-          <w:sz w:val="24"/>
-          <w:szCs w:val="24"/>
-        </w:rPr>
-        <w:t>88</w:t>
-      </w:r>
-      <w:r>
-        <w:rPr>
-          <w:rFonts w:ascii="Arial" w:hAnsi="Arial" w:cs="Arial"/>
-          <w:sz w:val="24"/>
-          <w:szCs w:val="24"/>
-        </w:rPr>
-        <w:t>% do total.</w:t>
+        <w:t>R -&gt; Mensal, 1655 cancelamentos, 88% do total.</w:t>
       </w:r>
       <w:r>
         <w:rPr>
@@ -1450,7 +1398,39 @@
           <w:sz w:val="24"/>
           <w:szCs w:val="24"/>
         </w:rPr>
-        <w:t>no curto prazo, ate que analises mais detalhadas sejam realizadas.</w:t>
+        <w:t xml:space="preserve">no curto prazo, </w:t>
+      </w:r>
+      <w:r>
+        <w:rPr>
+          <w:rFonts w:ascii="Arial" w:hAnsi="Arial" w:cs="Arial"/>
+          <w:sz w:val="24"/>
+          <w:szCs w:val="24"/>
+        </w:rPr>
+        <w:t>até</w:t>
+      </w:r>
+      <w:r>
+        <w:rPr>
+          <w:rFonts w:ascii="Arial" w:hAnsi="Arial" w:cs="Arial"/>
+          <w:sz w:val="24"/>
+          <w:szCs w:val="24"/>
+        </w:rPr>
+        <w:t xml:space="preserve"> que an</w:t>
+      </w:r>
+      <w:r>
+        <w:rPr>
+          <w:rFonts w:ascii="Arial" w:hAnsi="Arial" w:cs="Arial"/>
+          <w:sz w:val="24"/>
+          <w:szCs w:val="24"/>
+        </w:rPr>
+        <w:t>á</w:t>
+      </w:r>
+      <w:r>
+        <w:rPr>
+          <w:rFonts w:ascii="Arial" w:hAnsi="Arial" w:cs="Arial"/>
+          <w:sz w:val="24"/>
+          <w:szCs w:val="24"/>
+        </w:rPr>
+        <w:t>lises mais detalhadas sejam realizadas.</w:t>
       </w:r>
     </w:p>
     <w:sectPr>
@@ -2050,6 +2030,17 @@
       <w:u w:val="single"/>
     </w:rPr>
   </w:style>
+  <w:style w:type="paragraph" w:styleId="PargrafodaLista">
+    <w:name w:val="List Paragraph"/>
+    <w:basedOn w:val="Normal"/>
+    <w:uiPriority w:val="34"/>
+    <w:qFormat/>
+    <w:rsid w:val="00CD1DE5"/>
+    <w:pPr>
+      <w:ind w:left="720"/>
+      <w:contextualSpacing/>
+    </w:pPr>
+  </w:style>
 </w:styles>
 </file>
 

</xml_diff>